<commit_message>
Adding further documentation stuff
</commit_message>
<xml_diff>
--- a/05-Tests_documentation/04-Propulsion/TWR2-PRP-92-IT-TP-PS.docx
+++ b/05-Tests_documentation/04-Propulsion/TWR2-PRP-92-IT-TP-PS.docx
@@ -308,10 +308,10 @@
           <w:noProof/>
         </w:rPr>
         <w:drawing>
-          <wp:inline distT="0" distB="0" distL="0" distR="0" wp14:anchorId="5E7D09F3" wp14:editId="700BDF00">
-            <wp:extent cx="5760720" cy="1867535"/>
+          <wp:inline distT="0" distB="0" distL="0" distR="0" wp14:anchorId="5E7D09F3" wp14:editId="03B33659">
+            <wp:extent cx="5759958" cy="1867535"/>
             <wp:effectExtent l="0" t="0" r="0" b="0"/>
-            <wp:docPr id="1417642331" name="Obraz 1" descr="Obraz zawierający tekst, diagram, Plan, linia&#10;&#10;Opis wygenerowany automatycznie"/>
+            <wp:docPr id="1417642331" name="Obraz 1"/>
             <wp:cNvGraphicFramePr>
               <a:graphicFrameLocks xmlns:a="http://schemas.openxmlformats.org/drawingml/2006/main" noChangeAspect="1"/>
             </wp:cNvGraphicFramePr>
@@ -319,11 +319,17 @@
               <a:graphicData uri="http://schemas.openxmlformats.org/drawingml/2006/picture">
                 <pic:pic xmlns:pic="http://schemas.openxmlformats.org/drawingml/2006/picture">
                   <pic:nvPicPr>
-                    <pic:cNvPr id="1417642331" name="Obraz 1" descr="Obraz zawierający tekst, diagram, Plan, linia&#10;&#10;Opis wygenerowany automatycznie"/>
+                    <pic:cNvPr id="1417642331" name="Obraz 1"/>
                     <pic:cNvPicPr/>
                   </pic:nvPicPr>
                   <pic:blipFill>
-                    <a:blip r:embed="rId11"/>
+                    <a:blip r:embed="rId11" cstate="print">
+                      <a:extLst>
+                        <a:ext uri="{28A0092B-C50C-407E-A947-70E740481C1C}">
+                          <a14:useLocalDpi xmlns:a14="http://schemas.microsoft.com/office/drawing/2010/main" val="0"/>
+                        </a:ext>
+                      </a:extLst>
+                    </a:blip>
                     <a:stretch>
                       <a:fillRect/>
                     </a:stretch>
@@ -331,7 +337,7 @@
                   <pic:spPr>
                     <a:xfrm>
                       <a:off x="0" y="0"/>
-                      <a:ext cx="5760720" cy="1867535"/>
+                      <a:ext cx="5759958" cy="1867535"/>
                     </a:xfrm>
                     <a:prstGeom prst="rect">
                       <a:avLst/>
@@ -4722,15 +4728,6 @@
 </file>
 
 <file path=customXml/item1.xml><?xml version="1.0" encoding="utf-8"?>
-<?mso-contentType ?>
-<FormTemplates xmlns="http://schemas.microsoft.com/sharepoint/v3/contenttype/forms">
-  <Display>DocumentLibraryForm</Display>
-  <Edit>DocumentLibraryForm</Edit>
-  <New>DocumentLibraryForm</New>
-</FormTemplates>
-</file>
-
-<file path=customXml/item2.xml><?xml version="1.0" encoding="utf-8"?>
 <ct:contentTypeSchema xmlns:ct="http://schemas.microsoft.com/office/2006/metadata/contentType" xmlns:ma="http://schemas.microsoft.com/office/2006/metadata/properties/metaAttributes" ct:_="" ma:_="" ma:contentTypeName="Dokument" ma:contentTypeID="0x0101001CB2E4E2D535574ABAD3A319987C2C6B" ma:contentTypeVersion="17" ma:contentTypeDescription="Utwórz nowy dokument." ma:contentTypeScope="" ma:versionID="facebe1a90f94215f9eb0d9b6c98a15a">
   <xsd:schema xmlns:xsd="http://www.w3.org/2001/XMLSchema" xmlns:xs="http://www.w3.org/2001/XMLSchema" xmlns:p="http://schemas.microsoft.com/office/2006/metadata/properties" xmlns:ns2="a9942914-989f-44bf-a5ed-498edc6a12fe" xmlns:ns3="429e30ab-84fa-4be3-b68b-d9172a12a797" targetNamespace="http://schemas.microsoft.com/office/2006/metadata/properties" ma:root="true" ma:fieldsID="d247c5b4105535b501e84c79dfeb6b64" ns2:_="" ns3:_="">
     <xsd:import namespace="a9942914-989f-44bf-a5ed-498edc6a12fe"/>
@@ -4979,6 +4976,15 @@
 </ct:contentTypeSchema>
 </file>
 
+<file path=customXml/item2.xml><?xml version="1.0" encoding="utf-8"?>
+<?mso-contentType ?>
+<FormTemplates xmlns="http://schemas.microsoft.com/sharepoint/v3/contenttype/forms">
+  <Display>DocumentLibraryForm</Display>
+  <Edit>DocumentLibraryForm</Edit>
+  <New>DocumentLibraryForm</New>
+</FormTemplates>
+</file>
+
 <file path=customXml/item3.xml><?xml version="1.0" encoding="utf-8"?>
 <p:properties xmlns:p="http://schemas.microsoft.com/office/2006/metadata/properties" xmlns:xsi="http://www.w3.org/2001/XMLSchema-instance" xmlns:pc="http://schemas.microsoft.com/office/infopath/2007/PartnerControls">
   <documentManagement>
@@ -4991,14 +4997,6 @@
 </file>
 
 <file path=customXml/itemProps1.xml><?xml version="1.0" encoding="utf-8"?>
-<ds:datastoreItem xmlns:ds="http://schemas.openxmlformats.org/officeDocument/2006/customXml" ds:itemID="{82B706BB-0B55-4EEA-A8BE-548A24378935}">
-  <ds:schemaRefs>
-    <ds:schemaRef ds:uri="http://schemas.microsoft.com/sharepoint/v3/contenttype/forms"/>
-  </ds:schemaRefs>
-</ds:datastoreItem>
-</file>
-
-<file path=customXml/itemProps2.xml><?xml version="1.0" encoding="utf-8"?>
 <ds:datastoreItem xmlns:ds="http://schemas.openxmlformats.org/officeDocument/2006/customXml" ds:itemID="{353DC171-0958-4F90-B93B-282584946CFC}">
   <ds:schemaRefs>
     <ds:schemaRef ds:uri="http://schemas.microsoft.com/office/2006/metadata/contentType"/>
@@ -5017,6 +5015,14 @@
 </ds:datastoreItem>
 </file>
 
+<file path=customXml/itemProps2.xml><?xml version="1.0" encoding="utf-8"?>
+<ds:datastoreItem xmlns:ds="http://schemas.openxmlformats.org/officeDocument/2006/customXml" ds:itemID="{82B706BB-0B55-4EEA-A8BE-548A24378935}">
+  <ds:schemaRefs>
+    <ds:schemaRef ds:uri="http://schemas.microsoft.com/sharepoint/v3/contenttype/forms"/>
+  </ds:schemaRefs>
+</ds:datastoreItem>
+</file>
+
 <file path=customXml/itemProps3.xml><?xml version="1.0" encoding="utf-8"?>
 <ds:datastoreItem xmlns:ds="http://schemas.openxmlformats.org/officeDocument/2006/customXml" ds:itemID="{CA3529BD-7DAC-4AE3-8745-5FBC46D5CC96}">
   <ds:schemaRefs>

</xml_diff>